<commit_message>
#1 - Added flow diagram for high level user story and added some functionality to the user webscrape automation
</commit_message>
<xml_diff>
--- a/requirements gathering/Requirements gathering.docx
+++ b/requirements gathering/Requirements gathering.docx
@@ -36,8 +36,38 @@
     <w:p>
       <w:pPr>
         <w:pStyle w:val="ListParagraph"/>
+        <w:numPr>
+          <w:ilvl w:val="1"/>
+          <w:numId w:val="1"/>
+        </w:numPr>
         <w:spacing w:line="276" w:lineRule="auto"/>
       </w:pPr>
+      <w:r>
+        <w:t xml:space="preserve">Registration is done via the app which subsequently sends the email. For development purposes that email can come from Gmail. There is a template yes, I sent one to </w:t>
+      </w:r>
+      <w:proofErr w:type="gramStart"/>
+      <w:r>
+        <w:t>Chris</w:t>
+      </w:r>
+      <w:proofErr w:type="gramEnd"/>
+      <w:r>
+        <w:t xml:space="preserve"> so I’ll ask him to send that across to you.</w:t>
+      </w:r>
+      <w:r>
+        <w:t xml:space="preserve"> [Stored </w:t>
+      </w:r>
+      <w:r>
+        <w:t>in</w:t>
+      </w:r>
+      <w:r>
+        <w:t xml:space="preserve"> “Email_Template_Example.zip</w:t>
+      </w:r>
+      <w:r>
+        <w:t>”</w:t>
+      </w:r>
+      <w:r>
+        <w:t>]</w:t>
+      </w:r>
     </w:p>
     <w:p>
       <w:pPr>
@@ -48,6 +78,12 @@
     <w:p>
       <w:pPr>
         <w:pStyle w:val="ListParagraph"/>
+        <w:spacing w:line="276" w:lineRule="auto"/>
+      </w:pPr>
+    </w:p>
+    <w:p>
+      <w:pPr>
+        <w:pStyle w:val="ListParagraph"/>
         <w:numPr>
           <w:ilvl w:val="0"/>
           <w:numId w:val="1"/>
@@ -61,13 +97,26 @@
     <w:p>
       <w:pPr>
         <w:pStyle w:val="ListParagraph"/>
-      </w:pPr>
-    </w:p>
-    <w:p>
-      <w:pPr>
-        <w:pStyle w:val="ListParagraph"/>
+        <w:numPr>
+          <w:ilvl w:val="1"/>
+          <w:numId w:val="1"/>
+        </w:numPr>
         <w:spacing w:line="276" w:lineRule="auto"/>
       </w:pPr>
+      <w:r>
+        <w:t>Personal Details are stored in a database and assigned a unique ID. For development purposes and without access to the Company’s systems, an appropriate storage method must be assumed by QAC Consultants.</w:t>
+      </w:r>
+    </w:p>
+    <w:p>
+      <w:pPr>
+        <w:pStyle w:val="ListParagraph"/>
+      </w:pPr>
+    </w:p>
+    <w:p>
+      <w:pPr>
+        <w:pStyle w:val="ListParagraph"/>
+        <w:spacing w:line="276" w:lineRule="auto"/>
+      </w:pPr>
     </w:p>
     <w:p>
       <w:pPr>
@@ -84,8 +133,21 @@
     </w:p>
     <w:p>
       <w:pPr>
+        <w:pStyle w:val="ListParagraph"/>
+        <w:numPr>
+          <w:ilvl w:val="1"/>
+          <w:numId w:val="1"/>
+        </w:numPr>
         <w:spacing w:line="276" w:lineRule="auto"/>
       </w:pPr>
+      <w:r>
+        <w:t>Do you mean ALL the user’s details? We will continue to store those in our DB. For development though, If the Cloud Platform can look after emails and passwords etc. that would be good.</w:t>
+      </w:r>
+    </w:p>
+    <w:p>
+      <w:pPr>
+        <w:spacing w:line="276" w:lineRule="auto"/>
+      </w:pPr>
     </w:p>
     <w:p>
       <w:pPr>
@@ -103,12 +165,25 @@
     <w:p>
       <w:pPr>
         <w:pStyle w:val="ListParagraph"/>
-      </w:pPr>
-    </w:p>
-    <w:p>
-      <w:pPr>
+        <w:numPr>
+          <w:ilvl w:val="1"/>
+          <w:numId w:val="1"/>
+        </w:numPr>
         <w:spacing w:line="276" w:lineRule="auto"/>
       </w:pPr>
+      <w:r>
+        <w:t>Intervals remain to be daily or weekdays only but there is some discussion about expanding that out to include a weekly option as well.</w:t>
+      </w:r>
+    </w:p>
+    <w:p>
+      <w:pPr>
+        <w:pStyle w:val="ListParagraph"/>
+      </w:pPr>
+    </w:p>
+    <w:p>
+      <w:pPr>
+        <w:spacing w:line="276" w:lineRule="auto"/>
+      </w:pPr>
     </w:p>
     <w:p>
       <w:pPr>
@@ -121,6 +196,37 @@
       <w:r>
         <w:t>Could you provide an example of how the content emails should look?</w:t>
       </w:r>
+      <w:r>
+        <w:t xml:space="preserve"> </w:t>
+      </w:r>
+    </w:p>
+    <w:p>
+      <w:pPr>
+        <w:pStyle w:val="ListParagraph"/>
+        <w:numPr>
+          <w:ilvl w:val="1"/>
+          <w:numId w:val="1"/>
+        </w:numPr>
+      </w:pPr>
+      <w:r>
+        <w:t xml:space="preserve">Not really, </w:t>
+      </w:r>
+      <w:proofErr w:type="gramStart"/>
+      <w:r>
+        <w:t>it’s</w:t>
+      </w:r>
+      <w:proofErr w:type="gramEnd"/>
+      <w:r>
+        <w:t xml:space="preserve"> pretty fluid as I do it manually. Apart from being clear and concise </w:t>
+      </w:r>
+      <w:proofErr w:type="gramStart"/>
+      <w:r>
+        <w:t>I’ll</w:t>
+      </w:r>
+      <w:proofErr w:type="gramEnd"/>
+      <w:r>
+        <w:t xml:space="preserve"> leave the formatting up to you experts! That said, as a guide, historically, content has been short bulletins of information containing no more than a few sentences. In some cases, these have been even shorter and represented small facts related to the user’s content choice. The goal is to send out informative content which does not detract from the user’s available time, thereby increasing consumption.</w:t>
+      </w:r>
     </w:p>
     <w:p>
       <w:pPr>
@@ -152,6 +258,111 @@
       <w:r>
         <w:t>would be useful?</w:t>
       </w:r>
+      <w:r>
+        <w:tab/>
+      </w:r>
+    </w:p>
+    <w:p>
+      <w:pPr>
+        <w:pStyle w:val="ListParagraph"/>
+        <w:numPr>
+          <w:ilvl w:val="1"/>
+          <w:numId w:val="1"/>
+        </w:numPr>
+      </w:pPr>
+      <w:r>
+        <w:t xml:space="preserve">Don’t think so but if anything springs to </w:t>
+      </w:r>
+      <w:proofErr w:type="gramStart"/>
+      <w:r>
+        <w:t>mind</w:t>
+      </w:r>
+      <w:proofErr w:type="gramEnd"/>
+      <w:r>
+        <w:t xml:space="preserve"> I’ll let you kno</w:t>
+      </w:r>
+      <w:r>
+        <w:t>w!</w:t>
+      </w:r>
+    </w:p>
+    <w:p/>
+    <w:p>
+      <w:pPr>
+        <w:pStyle w:val="ListParagraph"/>
+        <w:numPr>
+          <w:ilvl w:val="0"/>
+          <w:numId w:val="1"/>
+        </w:numPr>
+      </w:pPr>
+      <w:r>
+        <w:lastRenderedPageBreak/>
+        <w:t>What is the format of emails that are used to modify user details?</w:t>
+      </w:r>
+    </w:p>
+    <w:p/>
+    <w:p>
+      <w:pPr>
+        <w:pStyle w:val="ListParagraph"/>
+        <w:numPr>
+          <w:ilvl w:val="0"/>
+          <w:numId w:val="1"/>
+        </w:numPr>
+      </w:pPr>
+      <w:r>
+        <w:t xml:space="preserve">What is current process for </w:t>
+      </w:r>
+      <w:r>
+        <w:t>finding suitable content to send to users?</w:t>
+      </w:r>
+    </w:p>
+    <w:p>
+      <w:pPr>
+        <w:pStyle w:val="ListParagraph"/>
+      </w:pPr>
+    </w:p>
+    <w:p/>
+    <w:p>
+      <w:pPr>
+        <w:pStyle w:val="ListParagraph"/>
+        <w:numPr>
+          <w:ilvl w:val="0"/>
+          <w:numId w:val="1"/>
+        </w:numPr>
+      </w:pPr>
+      <w:r>
+        <w:t xml:space="preserve">Are there any </w:t>
+      </w:r>
+      <w:r>
+        <w:t>times</w:t>
+      </w:r>
+      <w:r>
+        <w:t xml:space="preserve"> or days where there is </w:t>
+      </w:r>
+      <w:r>
+        <w:t>greater volume of requests? What is the average number of requests in a week? What is the range of number of requests in a week? This would be useful to knowing how much computing resources to allocate.</w:t>
+      </w:r>
+    </w:p>
+    <w:p/>
+    <w:p>
+      <w:pPr>
+        <w:pStyle w:val="ListParagraph"/>
+        <w:numPr>
+          <w:ilvl w:val="0"/>
+          <w:numId w:val="1"/>
+        </w:numPr>
+      </w:pPr>
+      <w:r>
+        <w:t xml:space="preserve">How many users are currently on the system? </w:t>
+      </w:r>
+    </w:p>
+    <w:p>
+      <w:pPr>
+        <w:pStyle w:val="ListParagraph"/>
+        <w:numPr>
+          <w:ilvl w:val="0"/>
+          <w:numId w:val="1"/>
+        </w:numPr>
+      </w:pPr>
     </w:p>
     <w:sectPr>
       <w:pgSz w:w="11906" w:h="16838"/>
@@ -181,7 +392,7 @@
         <w:rFonts w:hint="default"/>
       </w:rPr>
     </w:lvl>
-    <w:lvl w:ilvl="1" w:tplc="08090019" w:tentative="1">
+    <w:lvl w:ilvl="1" w:tplc="08090019">
       <w:start w:val="1"/>
       <w:numFmt w:val="lowerLetter"/>
       <w:lvlText w:val="%2."/>
@@ -190,7 +401,7 @@
         <w:ind w:left="1440" w:hanging="360"/>
       </w:pPr>
     </w:lvl>
-    <w:lvl w:ilvl="2" w:tplc="0809001B" w:tentative="1">
+    <w:lvl w:ilvl="2" w:tplc="0809001B">
       <w:start w:val="1"/>
       <w:numFmt w:val="lowerRoman"/>
       <w:lvlText w:val="%3."/>

</xml_diff>

<commit_message>
#2 - Started with email automation
Connected and tested gmail
</commit_message>
<xml_diff>
--- a/requirements gathering/Requirements gathering.docx
+++ b/requirements gathering/Requirements gathering.docx
@@ -43,15 +43,7 @@
         <w:spacing w:line="276" w:lineRule="auto"/>
       </w:pPr>
       <w:r>
-        <w:t xml:space="preserve">Registration is done via the app which subsequently sends the email. For development purposes that email can come from Gmail. There is a template yes, I sent one to </w:t>
-      </w:r>
-      <w:proofErr w:type="gramStart"/>
-      <w:r>
-        <w:t>Chris</w:t>
-      </w:r>
-      <w:proofErr w:type="gramEnd"/>
-      <w:r>
-        <w:t xml:space="preserve"> so I’ll ask him to send that across to you.</w:t>
+        <w:t>Registration is done via the app which subsequently sends the email. For development purposes that email can come from Gmail. There is a template yes, I sent one to Chris so I’ll ask him to send that across to you.</w:t>
       </w:r>
       <w:r>
         <w:t xml:space="preserve"> [Stored </w:t>
@@ -209,23 +201,7 @@
         </w:numPr>
       </w:pPr>
       <w:r>
-        <w:t xml:space="preserve">Not really, </w:t>
-      </w:r>
-      <w:proofErr w:type="gramStart"/>
-      <w:r>
-        <w:t>it’s</w:t>
-      </w:r>
-      <w:proofErr w:type="gramEnd"/>
-      <w:r>
-        <w:t xml:space="preserve"> pretty fluid as I do it manually. Apart from being clear and concise </w:t>
-      </w:r>
-      <w:proofErr w:type="gramStart"/>
-      <w:r>
-        <w:t>I’ll</w:t>
-      </w:r>
-      <w:proofErr w:type="gramEnd"/>
-      <w:r>
-        <w:t xml:space="preserve"> leave the formatting up to you experts! That said, as a guide, historically, content has been short bulletins of information containing no more than a few sentences. In some cases, these have been even shorter and represented small facts related to the user’s content choice. The goal is to send out informative content which does not detract from the user’s available time, thereby increasing consumption.</w:t>
+        <w:t>Not really, it’s pretty fluid as I do it manually. Apart from being clear and concise I’ll leave the formatting up to you experts! That said, as a guide, historically, content has been short bulletins of information containing no more than a few sentences. In some cases, these have been even shorter and represented small facts related to the user’s content choice. The goal is to send out informative content which does not detract from the user’s available time, thereby increasing consumption.</w:t>
       </w:r>
     </w:p>
     <w:p>
@@ -271,15 +247,7 @@
         </w:numPr>
       </w:pPr>
       <w:r>
-        <w:t xml:space="preserve">Don’t think so but if anything springs to </w:t>
-      </w:r>
-      <w:proofErr w:type="gramStart"/>
-      <w:r>
-        <w:t>mind</w:t>
-      </w:r>
-      <w:proofErr w:type="gramEnd"/>
-      <w:r>
-        <w:t xml:space="preserve"> I’ll let you kno</w:t>
+        <w:t>Don’t think so but if anything springs to mind I’ll let you kno</w:t>
       </w:r>
       <w:r>
         <w:t>w!</w:t>
@@ -299,6 +267,18 @@
         <w:t>What is the format of emails that are used to modify user details?</w:t>
       </w:r>
     </w:p>
+    <w:p>
+      <w:pPr>
+        <w:pStyle w:val="ListParagraph"/>
+        <w:numPr>
+          <w:ilvl w:val="1"/>
+          <w:numId w:val="1"/>
+        </w:numPr>
+      </w:pPr>
+      <w:r>
+        <w:t>Same as the registration emails but the subject is either CHANGE or DELETE</w:t>
+      </w:r>
+    </w:p>
     <w:p/>
     <w:p>
       <w:pPr>
@@ -318,6 +298,18 @@
     <w:p>
       <w:pPr>
         <w:pStyle w:val="ListParagraph"/>
+        <w:numPr>
+          <w:ilvl w:val="1"/>
+          <w:numId w:val="1"/>
+        </w:numPr>
+      </w:pPr>
+      <w:r>
+        <w:t>Pretty manual the concept is as follows: Historically, content has been short bulletins of information containing no more than a few sentences. In some cases, these have been even shorter and represented small facts related to the user’s content choice. The goal is to send out informative content which does not detract from the user’s available time, thereby increasing consumption. In terms of finding suitable content it needs to be concise but I’ll leave it up to you for what content you want to use.</w:t>
+      </w:r>
+    </w:p>
+    <w:p>
+      <w:pPr>
+        <w:pStyle w:val="ListParagraph"/>
       </w:pPr>
     </w:p>
     <w:p/>
@@ -342,6 +334,18 @@
         <w:t>greater volume of requests? What is the average number of requests in a week? What is the range of number of requests in a week? This would be useful to knowing how much computing resources to allocate.</w:t>
       </w:r>
     </w:p>
+    <w:p>
+      <w:pPr>
+        <w:pStyle w:val="ListParagraph"/>
+        <w:numPr>
+          <w:ilvl w:val="1"/>
+          <w:numId w:val="1"/>
+        </w:numPr>
+      </w:pPr>
+      <w:r>
+        <w:t>Sometimes we see spikes around major news stories and sporting events but normally it’s fairly even (albeit the customer base has been growing quickly)! I presume when you talk about requests you mean registrations and changes? We are currently seeing about 20-30 registrations per week at the moment and as a high-low we probably see 10-50 registrations. In terms of changes we see 15-20 a week or so.</w:t>
+      </w:r>
+    </w:p>
     <w:p/>
     <w:p>
       <w:pPr>
@@ -359,10 +363,13 @@
       <w:pPr>
         <w:pStyle w:val="ListParagraph"/>
         <w:numPr>
-          <w:ilvl w:val="0"/>
-          <w:numId w:val="1"/>
-        </w:numPr>
-      </w:pPr>
+          <w:ilvl w:val="1"/>
+          <w:numId w:val="1"/>
+        </w:numPr>
+      </w:pPr>
+      <w:r>
+        <w:t>Currently 547 registered users</w:t>
+      </w:r>
     </w:p>
     <w:sectPr>
       <w:pgSz w:w="11906" w:h="16838"/>

</xml_diff>

<commit_message>
Issue #1 - Finished the random user scrape. Looking to start the email automation
</commit_message>
<xml_diff>
--- a/requirements gathering/Requirements gathering.docx
+++ b/requirements gathering/Requirements gathering.docx
@@ -43,7 +43,15 @@
         <w:spacing w:line="276" w:lineRule="auto"/>
       </w:pPr>
       <w:r>
-        <w:t>Registration is done via the app which subsequently sends the email. For development purposes that email can come from Gmail. There is a template yes, I sent one to Chris so I’ll ask him to send that across to you.</w:t>
+        <w:t xml:space="preserve">Registration is done via the app which subsequently sends the email. For development purposes that email can come from Gmail. There is a template yes, I sent one to </w:t>
+      </w:r>
+      <w:proofErr w:type="gramStart"/>
+      <w:r>
+        <w:t>Chris</w:t>
+      </w:r>
+      <w:proofErr w:type="gramEnd"/>
+      <w:r>
+        <w:t xml:space="preserve"> so I’ll ask him to send that across to you.</w:t>
       </w:r>
       <w:r>
         <w:t xml:space="preserve"> [Stored </w:t>
@@ -201,7 +209,23 @@
         </w:numPr>
       </w:pPr>
       <w:r>
-        <w:t>Not really, it’s pretty fluid as I do it manually. Apart from being clear and concise I’ll leave the formatting up to you experts! That said, as a guide, historically, content has been short bulletins of information containing no more than a few sentences. In some cases, these have been even shorter and represented small facts related to the user’s content choice. The goal is to send out informative content which does not detract from the user’s available time, thereby increasing consumption.</w:t>
+        <w:t xml:space="preserve">Not really, </w:t>
+      </w:r>
+      <w:proofErr w:type="gramStart"/>
+      <w:r>
+        <w:t>it’s</w:t>
+      </w:r>
+      <w:proofErr w:type="gramEnd"/>
+      <w:r>
+        <w:t xml:space="preserve"> pretty fluid as I do it manually. Apart from being clear and concise </w:t>
+      </w:r>
+      <w:proofErr w:type="gramStart"/>
+      <w:r>
+        <w:t>I’ll</w:t>
+      </w:r>
+      <w:proofErr w:type="gramEnd"/>
+      <w:r>
+        <w:t xml:space="preserve"> leave the formatting up to you experts! That said, as a guide, historically, content has been short bulletins of information containing no more than a few sentences. In some cases, these have been even shorter and represented small facts related to the user’s content choice. The goal is to send out informative content which does not detract from the user’s available time, thereby increasing consumption.</w:t>
       </w:r>
     </w:p>
     <w:p>
@@ -247,7 +271,15 @@
         </w:numPr>
       </w:pPr>
       <w:r>
-        <w:t>Don’t think so but if anything springs to mind I’ll let you kno</w:t>
+        <w:t xml:space="preserve">Don’t think so but if anything springs to </w:t>
+      </w:r>
+      <w:proofErr w:type="gramStart"/>
+      <w:r>
+        <w:t>mind</w:t>
+      </w:r>
+      <w:proofErr w:type="gramEnd"/>
+      <w:r>
+        <w:t xml:space="preserve"> I’ll let you kno</w:t>
       </w:r>
       <w:r>
         <w:t>w!</w:t>
@@ -304,7 +336,15 @@
         </w:numPr>
       </w:pPr>
       <w:r>
-        <w:t>Pretty manual the concept is as follows: Historically, content has been short bulletins of information containing no more than a few sentences. In some cases, these have been even shorter and represented small facts related to the user’s content choice. The goal is to send out informative content which does not detract from the user’s available time, thereby increasing consumption. In terms of finding suitable content it needs to be concise but I’ll leave it up to you for what content you want to use.</w:t>
+        <w:t xml:space="preserve">Pretty manual the concept is as follows: Historically, content has been short bulletins of information containing no more than a few sentences. In some cases, these have been even shorter and represented small facts related to the user’s content choice. The goal is to send out informative content which does not detract from the user’s available time, thereby increasing consumption. In terms of finding suitable content it needs to be </w:t>
+      </w:r>
+      <w:proofErr w:type="gramStart"/>
+      <w:r>
+        <w:t>concise</w:t>
+      </w:r>
+      <w:proofErr w:type="gramEnd"/>
+      <w:r>
+        <w:t xml:space="preserve"> but I’ll leave it up to you for what content you want to use.</w:t>
       </w:r>
     </w:p>
     <w:p>
@@ -343,7 +383,23 @@
         </w:numPr>
       </w:pPr>
       <w:r>
-        <w:t>Sometimes we see spikes around major news stories and sporting events but normally it’s fairly even (albeit the customer base has been growing quickly)! I presume when you talk about requests you mean registrations and changes? We are currently seeing about 20-30 registrations per week at the moment and as a high-low we probably see 10-50 registrations. In terms of changes we see 15-20 a week or so.</w:t>
+        <w:t xml:space="preserve">Sometimes we see spikes around major news stories and sporting events but normally </w:t>
+      </w:r>
+      <w:proofErr w:type="gramStart"/>
+      <w:r>
+        <w:t>it’s</w:t>
+      </w:r>
+      <w:proofErr w:type="gramEnd"/>
+      <w:r>
+        <w:t xml:space="preserve"> fairly even (albeit the customer base has been growing quickly)! I presume when you talk about requests you mean registrations and changes? We are currently seeing about 20-30 registrations per week </w:t>
+      </w:r>
+      <w:proofErr w:type="gramStart"/>
+      <w:r>
+        <w:t>at the moment</w:t>
+      </w:r>
+      <w:proofErr w:type="gramEnd"/>
+      <w:r>
+        <w:t xml:space="preserve"> and as a high-low we probably see 10-50 registrations. In terms of changes we see 15-20 a week or so.</w:t>
       </w:r>
     </w:p>
     <w:p/>
@@ -370,6 +426,32 @@
       <w:r>
         <w:t>Currently 547 registered users</w:t>
       </w:r>
+    </w:p>
+    <w:p>
+      <w:pPr>
+        <w:pStyle w:val="ListParagraph"/>
+        <w:numPr>
+          <w:ilvl w:val="0"/>
+          <w:numId w:val="1"/>
+        </w:numPr>
+      </w:pPr>
+      <w:r>
+        <w:t xml:space="preserve">Does the backend manager see all the </w:t>
+      </w:r>
+      <w:proofErr w:type="gramStart"/>
+      <w:r>
+        <w:t>data</w:t>
+      </w:r>
+      <w:proofErr w:type="gramEnd"/>
+    </w:p>
+    <w:p>
+      <w:pPr>
+        <w:pStyle w:val="ListParagraph"/>
+        <w:numPr>
+          <w:ilvl w:val="0"/>
+          <w:numId w:val="1"/>
+        </w:numPr>
+      </w:pPr>
     </w:p>
     <w:sectPr>
       <w:pgSz w:w="11906" w:h="16838"/>

</xml_diff>